<commit_message>
Reduced number of database files
Pushed all DB files into a singular database
Completed current edition of data dictionary.
LINKS TO SITE ARE BROKEN. SITE DOES NOT WORK ON THIS BUILD
</commit_message>
<xml_diff>
--- a/Design Docs/Data Dictionary.docx
+++ b/Design Docs/Data Dictionary.docx
@@ -3,23 +3,43 @@
 <w:document xmlns:wpc="http://schemas.microsoft.com/office/word/2010/wordprocessingCanvas" xmlns:cx="http://schemas.microsoft.com/office/drawing/2014/chartex" xmlns:cx1="http://schemas.microsoft.com/office/drawing/2015/9/8/chartex" xmlns:cx2="http://schemas.microsoft.com/office/drawing/2015/10/21/chartex" xmlns:cx3="http://schemas.microsoft.com/office/drawing/2016/5/9/chartex" xmlns:cx4="http://schemas.microsoft.com/office/drawing/2016/5/10/chartex" xmlns:cx5="http://schemas.microsoft.com/office/drawing/2016/5/11/chartex" xmlns:cx6="http://schemas.microsoft.com/office/drawing/2016/5/12/chartex" xmlns:cx7="http://schemas.microsoft.com/office/drawing/2016/5/13/chartex" xmlns:cx8="http://schemas.microsoft.com/office/drawing/2016/5/14/chartex" xmlns:mc="http://schemas.openxmlformats.org/markup-compatibility/2006" xmlns:aink="http://schemas.microsoft.com/office/drawing/2016/ink" xmlns:am3d="http://schemas.microsoft.com/office/drawing/2017/model3d" xmlns:o="urn:schemas-microsoft-com:office:office" xmlns:r="http://schemas.openxmlformats.org/officeDocument/2006/relationships" xmlns:m="http://schemas.openxmlformats.org/officeDocument/2006/math" xmlns:v="urn:schemas-microsoft-com:vml" xmlns:wp14="http://schemas.microsoft.com/office/word/2010/wordprocessingDrawing" xmlns:wp="http://schemas.openxmlformats.org/drawingml/2006/wordprocessingDrawing" xmlns:w10="urn:schemas-microsoft-com:office:word" xmlns:w="http://schemas.openxmlformats.org/wordprocessingml/2006/main" xmlns:w14="http://schemas.microsoft.com/office/word/2010/wordml" xmlns:w15="http://schemas.microsoft.com/office/word/2012/wordml" xmlns:w16cid="http://schemas.microsoft.com/office/word/2016/wordml/cid" xmlns:w16se="http://schemas.microsoft.com/office/word/2015/wordml/symex" xmlns:wpg="http://schemas.microsoft.com/office/word/2010/wordprocessingGroup" xmlns:wpi="http://schemas.microsoft.com/office/word/2010/wordprocessingInk" xmlns:wne="http://schemas.microsoft.com/office/word/2006/wordml" xmlns:wps="http://schemas.microsoft.com/office/word/2010/wordprocessingShape" mc:Ignorable="w14 w15 w16se w16cid wp14">
   <w:body>
     <w:p>
-      <w:r>
+      <w:pPr>
+        <w:rPr>
+          <w:b/>
+          <w:bCs/>
+          <w:i/>
+          <w:iCs/>
+          <w:u w:val="single"/>
+        </w:rPr>
+      </w:pPr>
+      <w:r>
+        <w:rPr>
+          <w:b/>
+          <w:bCs/>
+          <w:i/>
+          <w:iCs/>
+          <w:u w:val="single"/>
+        </w:rPr>
         <w:t>Data Dictionary:</w:t>
       </w:r>
     </w:p>
     <w:p>
       <w:r>
-        <w:t>User:</w:t>
-      </w:r>
-    </w:p>
-    <w:p>
-      <w:proofErr w:type="spellStart"/>
-      <w:r>
-        <w:t>user_id</w:t>
-      </w:r>
-      <w:proofErr w:type="spellEnd"/>
-      <w:r>
-        <w:t xml:space="preserve"> == int == Unique user ID number</w:t>
+        <w:t>User</w:t>
+      </w:r>
+      <w:r>
+        <w:t xml:space="preserve"> Table</w:t>
+      </w:r>
+      <w:r>
+        <w:t>:</w:t>
+      </w:r>
+    </w:p>
+    <w:p>
+      <w:r>
+        <w:t>user_id == int == Unique user ID number</w:t>
+      </w:r>
+      <w:r>
+        <w:t xml:space="preserve"> #PrimaryKey</w:t>
       </w:r>
     </w:p>
     <w:p>
@@ -38,21 +58,237 @@
       </w:r>
     </w:p>
     <w:p>
-      <w:proofErr w:type="spellStart"/>
-      <w:r>
-        <w:t>phoneNumber</w:t>
-      </w:r>
-      <w:proofErr w:type="spellEnd"/>
-      <w:r>
-        <w:t xml:space="preserve"> </w:t>
+      <w:r>
+        <w:t xml:space="preserve">phoneNumber </w:t>
+      </w:r>
+      <w:r>
+        <w:tab/>
+        <w:t>== string</w:t>
+      </w:r>
+    </w:p>
+    <w:p/>
+    <w:p>
+      <w:r>
+        <w:t>RoomItemTable:</w:t>
+      </w:r>
+    </w:p>
+    <w:p>
+      <w:r>
+        <w:t>Room Number == String == PrimaryKey</w:t>
+      </w:r>
+    </w:p>
+    <w:p>
+      <w:r>
+        <w:t>RoomName == String == Title of room</w:t>
+      </w:r>
+    </w:p>
+    <w:p>
+      <w:r>
+        <w:t>CanHold == Int == Room Capacity</w:t>
+      </w:r>
+    </w:p>
+    <w:p/>
+    <w:p>
+      <w:r>
+        <w:t>InventoryItemTable:</w:t>
+      </w:r>
+    </w:p>
+    <w:p>
+      <w:r>
+        <w:t>ItemNumber == String == PrimaryKey</w:t>
+      </w:r>
+    </w:p>
+    <w:p>
+      <w:r>
+        <w:t>ItemName == String == Name of the item. If rentable machine: Machine1, machine2…etc</w:t>
+      </w:r>
+    </w:p>
+    <w:p/>
+    <w:p>
+      <w:r>
+        <w:t>Booked</w:t>
+      </w:r>
+      <w:r>
+        <w:t>Room Table:</w:t>
+      </w:r>
+    </w:p>
+    <w:p>
+      <w:r>
+        <w:t>Room</w:t>
+      </w:r>
+      <w:r>
+        <w:t xml:space="preserve">BookingNumber == String </w:t>
+      </w:r>
+      <w:r>
+        <w:t>#PrimaryKey</w:t>
+      </w:r>
+    </w:p>
+    <w:p>
+      <w:r>
+        <w:t>RoomNumber</w:t>
+      </w:r>
+      <w:r>
+        <w:t>(FK Room Table)</w:t>
+      </w:r>
+      <w:r>
+        <w:t xml:space="preserve"> == String </w:t>
+      </w:r>
+    </w:p>
+    <w:p>
+      <w:r>
+        <w:t xml:space="preserve">Room Name </w:t>
+      </w:r>
+      <w:r>
+        <w:t>(FK Room Table)</w:t>
+      </w:r>
+      <w:r>
+        <w:t xml:space="preserve"> == String</w:t>
+      </w:r>
+    </w:p>
+    <w:p>
+      <w:r>
+        <w:t>bookedD</w:t>
+      </w:r>
+      <w:r>
+        <w:t xml:space="preserve">ate </w:t>
+      </w:r>
+      <w:r>
+        <w:t>==</w:t>
+      </w:r>
+      <w:r>
+        <w:t xml:space="preserve"> DATE == Booked date</w:t>
+      </w:r>
+    </w:p>
+    <w:p>
+      <w:r>
+        <w:t>booked</w:t>
+      </w:r>
+      <w:r>
+        <w:t xml:space="preserve">Time </w:t>
+      </w:r>
+      <w:r>
+        <w:t>==</w:t>
+      </w:r>
+      <w:r>
+        <w:t xml:space="preserve"> String == Time it is booked for already</w:t>
+      </w:r>
+    </w:p>
+    <w:p>
+      <w:r>
+        <w:t xml:space="preserve">Attendance </w:t>
+      </w:r>
+      <w:r>
+        <w:t>==</w:t>
+      </w:r>
+      <w:r>
+        <w:t xml:space="preserve"> Int == How many people attending</w:t>
+      </w:r>
+    </w:p>
+    <w:p>
+      <w:r>
+        <w:t xml:space="preserve">Purpose </w:t>
+      </w:r>
+      <w:r>
+        <w:t>==</w:t>
+      </w:r>
+      <w:r>
+        <w:t xml:space="preserve"> String == Brief description for what the room is being rented for.</w:t>
+      </w:r>
+    </w:p>
+    <w:p>
+      <w:r>
+        <w:t>BookedBy(ForeignKey) ==int==user_id from userTable</w:t>
+      </w:r>
+    </w:p>
+    <w:p/>
+    <w:p/>
+    <w:p/>
+    <w:p>
+      <w:r>
+        <w:lastRenderedPageBreak/>
+        <w:t>Booked</w:t>
+      </w:r>
+      <w:r>
+        <w:t>Inventory Table:</w:t>
+      </w:r>
+    </w:p>
+    <w:p>
+      <w:r>
+        <w:t>inventory</w:t>
+      </w:r>
+      <w:r>
+        <w:t>BookingNumber == String #PrimaryKey</w:t>
+      </w:r>
+    </w:p>
+    <w:p>
+      <w:r>
+        <w:t>Item</w:t>
+      </w:r>
+      <w:r>
+        <w:t xml:space="preserve">Number </w:t>
+      </w:r>
+      <w:r>
+        <w:t>(FK From item Table)</w:t>
+      </w:r>
+      <w:r>
+        <w:t>==  String</w:t>
+      </w:r>
+    </w:p>
+    <w:p>
+      <w:r>
+        <w:t xml:space="preserve">Item Name </w:t>
+      </w:r>
+      <w:r>
+        <w:t>(FK From item Table)</w:t>
+      </w:r>
+      <w:r>
+        <w:t xml:space="preserve">== String </w:t>
+      </w:r>
+    </w:p>
+    <w:p>
+      <w:r>
+        <w:t>booked</w:t>
+      </w:r>
+      <w:r>
+        <w:t>Date == DATE == date booked for</w:t>
+      </w:r>
+    </w:p>
+    <w:p>
+      <w:r>
+        <w:t>booked</w:t>
+      </w:r>
+      <w:r>
+        <w:t>Time ==  String == Time it is booked for</w:t>
       </w:r>
       <w:bookmarkStart w:id="0" w:name="_GoBack"/>
       <w:bookmarkEnd w:id="0"/>
-      <w:r>
-        <w:tab/>
-        <w:t>== string</w:t>
-      </w:r>
-    </w:p>
+    </w:p>
+    <w:p>
+      <w:r>
+        <w:t xml:space="preserve">assignedRoom </w:t>
+      </w:r>
+      <w:r>
+        <w:t>(ForeignKey</w:t>
+      </w:r>
+      <w:r>
+        <w:t xml:space="preserve"> Room Table</w:t>
+      </w:r>
+      <w:r>
+        <w:t>)</w:t>
+      </w:r>
+      <w:r>
+        <w:t xml:space="preserve"> == String == If the item is mapped to a specific room, check room</w:t>
+      </w:r>
+      <w:r>
+        <w:t>. From Room Table</w:t>
+      </w:r>
+    </w:p>
+    <w:p>
+      <w:r>
+        <w:t>BookedBy(ForeignKey) ==int==user_id from userTable</w:t>
+      </w:r>
+    </w:p>
+    <w:p/>
     <w:sectPr>
       <w:pgSz w:w="12240" w:h="15840"/>
       <w:pgMar w:top="1440" w:right="1440" w:bottom="1440" w:left="1440" w:header="720" w:footer="720" w:gutter="0"/>
@@ -466,7 +702,6 @@
   <w:style w:type="character" w:default="1" w:styleId="DefaultParagraphFont">
     <w:name w:val="Default Paragraph Font"/>
     <w:uiPriority w:val="1"/>
-    <w:semiHidden/>
     <w:unhideWhenUsed/>
   </w:style>
   <w:style w:type="table" w:default="1" w:styleId="TableNormal">

</xml_diff>